<commit_message>
adding chapter 8 to 9
</commit_message>
<xml_diff>
--- a/Java/Testen/Test1Hoofdstuk6-7/docx/Theorie6-7.docx
+++ b/Java/Testen/Test1Hoofdstuk6-7/docx/Theorie6-7.docx
@@ -492,7 +492,7 @@
           <w:sz w:val="22"/>
           <w:shd w:fill="auto" w:val="clear"/>
         </w:rPr>
-        <w:t xml:space="preserve">________________________________________________________________________________</w:t>
+        <w:t xml:space="preserve">____________________________________________________________________________</w:t>
       </w:r>
     </w:p>
     <w:p>
@@ -518,7 +518,7 @@
           <w:sz w:val="22"/>
           <w:shd w:fill="auto" w:val="clear"/>
         </w:rPr>
-        <w:t xml:space="preserve">________________________________________________________________________________</w:t>
+        <w:t xml:space="preserve">____________________________________________________________________________</w:t>
       </w:r>
     </w:p>
     <w:p>
@@ -545,7 +545,7 @@
           <w:sz w:val="22"/>
           <w:shd w:fill="auto" w:val="clear"/>
         </w:rPr>
-        <w:t xml:space="preserve">________________________________________________________________________________</w:t>
+        <w:t xml:space="preserve">____________________________________________________________________________</w:t>
       </w:r>
     </w:p>
     <w:p>
@@ -601,7 +601,7 @@
           <w:sz w:val="22"/>
           <w:shd w:fill="auto" w:val="clear"/>
         </w:rPr>
-        <w:t xml:space="preserve">________________________________________________________________________________</w:t>
+        <w:t xml:space="preserve">____________________________________________________________________________</w:t>
       </w:r>
     </w:p>
     <w:p>
@@ -627,7 +627,7 @@
           <w:sz w:val="22"/>
           <w:shd w:fill="auto" w:val="clear"/>
         </w:rPr>
-        <w:t xml:space="preserve">________________________________________________________________________________</w:t>
+        <w:t xml:space="preserve">____________________________________________________________________________</w:t>
       </w:r>
     </w:p>
     <w:p>
@@ -653,7 +653,7 @@
           <w:sz w:val="22"/>
           <w:shd w:fill="auto" w:val="clear"/>
         </w:rPr>
-        <w:t xml:space="preserve">________________________________________________________________________________</w:t>
+        <w:t xml:space="preserve">____________________________________________________________________________</w:t>
       </w:r>
     </w:p>
     <w:p>
@@ -679,7 +679,7 @@
           <w:sz w:val="22"/>
           <w:shd w:fill="auto" w:val="clear"/>
         </w:rPr>
-        <w:t xml:space="preserve">________________________________________________________________________________</w:t>
+        <w:t xml:space="preserve">____________________________________________________________________________</w:t>
       </w:r>
     </w:p>
     <w:p>
@@ -811,7 +811,7 @@
           <w:sz w:val="22"/>
           <w:shd w:fill="auto" w:val="clear"/>
         </w:rPr>
-        <w:t xml:space="preserve">De code tussen '{' en '};</w:t>
+        <w:t xml:space="preserve">De code tussen '{' en '}';</w:t>
       </w:r>
     </w:p>
     <w:p>
@@ -841,7 +841,7 @@
           <w:sz w:val="22"/>
           <w:shd w:fill="auto" w:val="clear"/>
         </w:rPr>
-        <w:t xml:space="preserve">De code tussen '(' en ');</w:t>
+        <w:t xml:space="preserve">De code tussen '(' en ')';</w:t>
       </w:r>
     </w:p>
     <w:p>
@@ -1047,7 +1047,7 @@
           <w:sz w:val="22"/>
           <w:shd w:fill="auto" w:val="clear"/>
         </w:rPr>
-        <w:t xml:space="preserve">char achar = a';</w:t>
+        <w:t xml:space="preserve">char achar = a;</w:t>
       </w:r>
     </w:p>
     <w:p>
@@ -1981,51 +1981,51 @@
           <w:u w:val="single"/>
           <w:shd w:fill="auto" w:val="clear"/>
         </w:rPr>
-        <w:t xml:space="preserve">________________________________________________________________________________</w:t>
-      </w:r>
-    </w:p>
-    <w:p>
-      <w:pPr>
-        <w:spacing w:before="0" w:after="0" w:line="240"/>
-        <w:ind w:right="0" w:left="0" w:firstLine="0"/>
-        <w:jc w:val="left"/>
-        <w:rPr>
-          <w:rFonts w:ascii="Consolas" w:hAnsi="Consolas" w:cs="Consolas" w:eastAsia="Consolas"/>
-          <w:color w:val="000000"/>
-          <w:spacing w:val="0"/>
-          <w:position w:val="0"/>
-          <w:sz w:val="20"/>
-          <w:u w:val="single"/>
-          <w:shd w:fill="auto" w:val="clear"/>
-        </w:rPr>
-      </w:pPr>
-    </w:p>
-    <w:p>
-      <w:pPr>
-        <w:spacing w:before="0" w:after="0" w:line="240"/>
-        <w:ind w:right="0" w:left="0" w:firstLine="0"/>
-        <w:jc w:val="left"/>
-        <w:rPr>
-          <w:rFonts w:ascii="Consolas" w:hAnsi="Consolas" w:cs="Consolas" w:eastAsia="Consolas"/>
-          <w:color w:val="000000"/>
-          <w:spacing w:val="0"/>
-          <w:position w:val="0"/>
-          <w:sz w:val="20"/>
-          <w:u w:val="single"/>
-          <w:shd w:fill="auto" w:val="clear"/>
-        </w:rPr>
-      </w:pPr>
-      <w:r>
-        <w:rPr>
-          <w:rFonts w:ascii="Consolas" w:hAnsi="Consolas" w:cs="Consolas" w:eastAsia="Consolas"/>
-          <w:color w:val="000000"/>
-          <w:spacing w:val="0"/>
-          <w:position w:val="0"/>
-          <w:sz w:val="20"/>
-          <w:u w:val="single"/>
-          <w:shd w:fill="auto" w:val="clear"/>
-        </w:rPr>
-        <w:t xml:space="preserve">________________________________________________________________________________</w:t>
+        <w:t xml:space="preserve">___________________________________________________________________________</w:t>
+      </w:r>
+    </w:p>
+    <w:p>
+      <w:pPr>
+        <w:spacing w:before="0" w:after="0" w:line="240"/>
+        <w:ind w:right="0" w:left="0" w:firstLine="0"/>
+        <w:jc w:val="left"/>
+        <w:rPr>
+          <w:rFonts w:ascii="Consolas" w:hAnsi="Consolas" w:cs="Consolas" w:eastAsia="Consolas"/>
+          <w:color w:val="000000"/>
+          <w:spacing w:val="0"/>
+          <w:position w:val="0"/>
+          <w:sz w:val="20"/>
+          <w:u w:val="single"/>
+          <w:shd w:fill="auto" w:val="clear"/>
+        </w:rPr>
+      </w:pPr>
+    </w:p>
+    <w:p>
+      <w:pPr>
+        <w:spacing w:before="0" w:after="0" w:line="240"/>
+        <w:ind w:right="0" w:left="0" w:firstLine="0"/>
+        <w:jc w:val="left"/>
+        <w:rPr>
+          <w:rFonts w:ascii="Consolas" w:hAnsi="Consolas" w:cs="Consolas" w:eastAsia="Consolas"/>
+          <w:color w:val="000000"/>
+          <w:spacing w:val="0"/>
+          <w:position w:val="0"/>
+          <w:sz w:val="20"/>
+          <w:u w:val="single"/>
+          <w:shd w:fill="auto" w:val="clear"/>
+        </w:rPr>
+      </w:pPr>
+      <w:r>
+        <w:rPr>
+          <w:rFonts w:ascii="Consolas" w:hAnsi="Consolas" w:cs="Consolas" w:eastAsia="Consolas"/>
+          <w:color w:val="000000"/>
+          <w:spacing w:val="0"/>
+          <w:position w:val="0"/>
+          <w:sz w:val="20"/>
+          <w:u w:val="single"/>
+          <w:shd w:fill="auto" w:val="clear"/>
+        </w:rPr>
+        <w:t xml:space="preserve">___________________________________________________________________________</w:t>
       </w:r>
     </w:p>
     <w:p>
@@ -2068,7 +2068,7 @@
           <w:u w:val="single"/>
           <w:shd w:fill="auto" w:val="clear"/>
         </w:rPr>
-        <w:t xml:space="preserve">________________________________________________________________________________</w:t>
+        <w:t xml:space="preserve">___________________________________________________________________________</w:t>
       </w:r>
     </w:p>
     <w:p>
@@ -2423,51 +2423,51 @@
           <w:u w:val="single"/>
           <w:shd w:fill="auto" w:val="clear"/>
         </w:rPr>
-        <w:t xml:space="preserve">________________________________________________________________________________</w:t>
-      </w:r>
-    </w:p>
-    <w:p>
-      <w:pPr>
-        <w:spacing w:before="0" w:after="0" w:line="240"/>
-        <w:ind w:right="0" w:left="0" w:firstLine="0"/>
-        <w:jc w:val="left"/>
-        <w:rPr>
-          <w:rFonts w:ascii="Consolas" w:hAnsi="Consolas" w:cs="Consolas" w:eastAsia="Consolas"/>
-          <w:color w:val="000000"/>
-          <w:spacing w:val="0"/>
-          <w:position w:val="0"/>
-          <w:sz w:val="20"/>
-          <w:u w:val="single"/>
-          <w:shd w:fill="auto" w:val="clear"/>
-        </w:rPr>
-      </w:pPr>
-    </w:p>
-    <w:p>
-      <w:pPr>
-        <w:spacing w:before="0" w:after="0" w:line="240"/>
-        <w:ind w:right="0" w:left="0" w:firstLine="0"/>
-        <w:jc w:val="left"/>
-        <w:rPr>
-          <w:rFonts w:ascii="Consolas" w:hAnsi="Consolas" w:cs="Consolas" w:eastAsia="Consolas"/>
-          <w:color w:val="000000"/>
-          <w:spacing w:val="0"/>
-          <w:position w:val="0"/>
-          <w:sz w:val="20"/>
-          <w:u w:val="single"/>
-          <w:shd w:fill="auto" w:val="clear"/>
-        </w:rPr>
-      </w:pPr>
-      <w:r>
-        <w:rPr>
-          <w:rFonts w:ascii="Consolas" w:hAnsi="Consolas" w:cs="Consolas" w:eastAsia="Consolas"/>
-          <w:color w:val="000000"/>
-          <w:spacing w:val="0"/>
-          <w:position w:val="0"/>
-          <w:sz w:val="20"/>
-          <w:u w:val="single"/>
-          <w:shd w:fill="auto" w:val="clear"/>
-        </w:rPr>
-        <w:t xml:space="preserve">________________________________________________________________________________</w:t>
+        <w:t xml:space="preserve">___________________________________________________________________________</w:t>
+      </w:r>
+    </w:p>
+    <w:p>
+      <w:pPr>
+        <w:spacing w:before="0" w:after="0" w:line="240"/>
+        <w:ind w:right="0" w:left="0" w:firstLine="0"/>
+        <w:jc w:val="left"/>
+        <w:rPr>
+          <w:rFonts w:ascii="Consolas" w:hAnsi="Consolas" w:cs="Consolas" w:eastAsia="Consolas"/>
+          <w:color w:val="000000"/>
+          <w:spacing w:val="0"/>
+          <w:position w:val="0"/>
+          <w:sz w:val="20"/>
+          <w:u w:val="single"/>
+          <w:shd w:fill="auto" w:val="clear"/>
+        </w:rPr>
+      </w:pPr>
+    </w:p>
+    <w:p>
+      <w:pPr>
+        <w:spacing w:before="0" w:after="0" w:line="240"/>
+        <w:ind w:right="0" w:left="0" w:firstLine="0"/>
+        <w:jc w:val="left"/>
+        <w:rPr>
+          <w:rFonts w:ascii="Consolas" w:hAnsi="Consolas" w:cs="Consolas" w:eastAsia="Consolas"/>
+          <w:color w:val="000000"/>
+          <w:spacing w:val="0"/>
+          <w:position w:val="0"/>
+          <w:sz w:val="20"/>
+          <w:u w:val="single"/>
+          <w:shd w:fill="auto" w:val="clear"/>
+        </w:rPr>
+      </w:pPr>
+      <w:r>
+        <w:rPr>
+          <w:rFonts w:ascii="Consolas" w:hAnsi="Consolas" w:cs="Consolas" w:eastAsia="Consolas"/>
+          <w:color w:val="000000"/>
+          <w:spacing w:val="0"/>
+          <w:position w:val="0"/>
+          <w:sz w:val="20"/>
+          <w:u w:val="single"/>
+          <w:shd w:fill="auto" w:val="clear"/>
+        </w:rPr>
+        <w:t xml:space="preserve">___________________________________________________________________________</w:t>
       </w:r>
     </w:p>
     <w:p>
@@ -3224,68 +3224,52 @@
           <w:u w:val="single"/>
           <w:shd w:fill="auto" w:val="clear"/>
         </w:rPr>
-        <w:t xml:space="preserve">________________________________________________________________________________</w:t>
-      </w:r>
-    </w:p>
-    <w:p>
-      <w:pPr>
-        <w:spacing w:before="0" w:after="0" w:line="240"/>
-        <w:ind w:right="0" w:left="0" w:firstLine="0"/>
-        <w:jc w:val="left"/>
-        <w:rPr>
-          <w:rFonts w:ascii="Consolas" w:hAnsi="Consolas" w:cs="Consolas" w:eastAsia="Consolas"/>
-          <w:color w:val="000000"/>
-          <w:spacing w:val="0"/>
-          <w:position w:val="0"/>
-          <w:sz w:val="20"/>
-          <w:u w:val="single"/>
-          <w:shd w:fill="auto" w:val="clear"/>
-        </w:rPr>
-      </w:pPr>
-    </w:p>
-    <w:p>
-      <w:pPr>
-        <w:spacing w:before="0" w:after="0" w:line="240"/>
-        <w:ind w:right="0" w:left="0" w:firstLine="0"/>
-        <w:jc w:val="left"/>
-        <w:rPr>
-          <w:rFonts w:ascii="Consolas" w:hAnsi="Consolas" w:cs="Consolas" w:eastAsia="Consolas"/>
-          <w:color w:val="000000"/>
-          <w:spacing w:val="0"/>
-          <w:position w:val="0"/>
-          <w:sz w:val="20"/>
-          <w:u w:val="single"/>
-          <w:shd w:fill="auto" w:val="clear"/>
-        </w:rPr>
-      </w:pPr>
-      <w:r>
-        <w:rPr>
-          <w:rFonts w:ascii="Consolas" w:hAnsi="Consolas" w:cs="Consolas" w:eastAsia="Consolas"/>
-          <w:color w:val="000000"/>
-          <w:spacing w:val="0"/>
-          <w:position w:val="0"/>
-          <w:sz w:val="20"/>
-          <w:u w:val="single"/>
-          <w:shd w:fill="auto" w:val="clear"/>
-        </w:rPr>
-        <w:t xml:space="preserve">________________________________________________________________________________</w:t>
-      </w:r>
-    </w:p>
-    <w:p>
-      <w:pPr>
-        <w:spacing w:before="0" w:after="0" w:line="240"/>
-        <w:ind w:right="0" w:left="0" w:firstLine="0"/>
-        <w:jc w:val="left"/>
-        <w:rPr>
-          <w:rFonts w:ascii="Consolas" w:hAnsi="Consolas" w:cs="Consolas" w:eastAsia="Consolas"/>
-          <w:color w:val="000000"/>
-          <w:spacing w:val="0"/>
-          <w:position w:val="0"/>
-          <w:sz w:val="20"/>
-          <w:u w:val="single"/>
-          <w:shd w:fill="auto" w:val="clear"/>
-        </w:rPr>
-      </w:pPr>
+        <w:t xml:space="preserve">____________________________________________________________________________</w:t>
+      </w:r>
+    </w:p>
+    <w:p>
+      <w:pPr>
+        <w:spacing w:before="0" w:after="0" w:line="240"/>
+        <w:ind w:right="0" w:left="0" w:firstLine="0"/>
+        <w:jc w:val="left"/>
+        <w:rPr>
+          <w:rFonts w:ascii="Consolas" w:hAnsi="Consolas" w:cs="Consolas" w:eastAsia="Consolas"/>
+          <w:color w:val="000000"/>
+          <w:spacing w:val="0"/>
+          <w:position w:val="0"/>
+          <w:sz w:val="20"/>
+          <w:u w:val="single"/>
+          <w:shd w:fill="auto" w:val="clear"/>
+        </w:rPr>
+      </w:pPr>
+    </w:p>
+    <w:p>
+      <w:pPr>
+        <w:spacing w:before="0" w:after="0" w:line="240"/>
+        <w:ind w:right="0" w:left="0" w:firstLine="0"/>
+        <w:jc w:val="left"/>
+        <w:rPr>
+          <w:rFonts w:ascii="Consolas" w:hAnsi="Consolas" w:cs="Consolas" w:eastAsia="Consolas"/>
+          <w:color w:val="000000"/>
+          <w:spacing w:val="0"/>
+          <w:position w:val="0"/>
+          <w:sz w:val="20"/>
+          <w:u w:val="single"/>
+          <w:shd w:fill="auto" w:val="clear"/>
+        </w:rPr>
+      </w:pPr>
+      <w:r>
+        <w:rPr>
+          <w:rFonts w:ascii="Consolas" w:hAnsi="Consolas" w:cs="Consolas" w:eastAsia="Consolas"/>
+          <w:color w:val="000000"/>
+          <w:spacing w:val="0"/>
+          <w:position w:val="0"/>
+          <w:sz w:val="20"/>
+          <w:u w:val="single"/>
+          <w:shd w:fill="auto" w:val="clear"/>
+        </w:rPr>
+        <w:t xml:space="preserve">____________________________________________________________________________</w:t>
+      </w:r>
     </w:p>
     <w:p>
       <w:pPr>

</xml_diff>